<commit_message>
Completed vacant dataset overlayed on LiDAR basemap.
</commit_message>
<xml_diff>
--- a/report/Capstone Data Ingestion Process.docx
+++ b/report/Capstone Data Ingestion Process.docx
@@ -9,7 +9,7 @@
           <w:bCs/>
           <w:u w:val="single"/>
         </w:rPr>
-        <w:t>Capstone Data Ingestion Process</w:t>
+        <w:t>Data Ingestion Process</w:t>
       </w:r>
     </w:p>
     <w:p/>
@@ -188,15 +188,17 @@
         </w:numPr>
       </w:pPr>
       <w:r>
-        <w:t xml:space="preserve">Determine the Coordinate Reference System (CRS) </w:t>
-      </w:r>
-      <w:proofErr w:type="spellStart"/>
-      <w:r>
-        <w:t>of</w:t>
-      </w:r>
-      <w:proofErr w:type="spellEnd"/>
-      <w:r>
-        <w:t xml:space="preserve"> the data. You are familiar with one CRS: latitude/longitude. Another is the US Survey Foot, which is the format this particular data came in.</w:t>
+        <w:t>Determine the Coordinate Reference System (CRS) of the data. You are familiar with one CRS: latitude/longitude. Another is the US Survey Foot, which is the format this particular data came in.</w:t>
+      </w:r>
+    </w:p>
+    <w:p/>
+    <w:p/>
+    <w:p/>
+    <w:p/>
+    <w:p/>
+    <w:p>
+      <w:r>
+        <w:t>Sources:</w:t>
       </w:r>
     </w:p>
     <w:p/>
@@ -205,9 +207,327 @@
         <w:pStyle w:val="ListParagraph"/>
         <w:numPr>
           <w:ilvl w:val="0"/>
-          <w:numId w:val="1"/>
+          <w:numId w:val="2"/>
         </w:numPr>
       </w:pPr>
+      <w:r>
+        <w:t xml:space="preserve">Find SRC codes here: </w:t>
+      </w:r>
+      <w:hyperlink r:id="rId7" w:history="1">
+        <w:r>
+          <w:rPr>
+            <w:rStyle w:val="Hyperlink"/>
+          </w:rPr>
+          <w:t>https://spatialreference.org/</w:t>
+        </w:r>
+      </w:hyperlink>
+      <w:r>
+        <w:t xml:space="preserve"> </w:t>
+      </w:r>
+    </w:p>
+    <w:p>
+      <w:pPr>
+        <w:pStyle w:val="ListParagraph"/>
+        <w:numPr>
+          <w:ilvl w:val="0"/>
+          <w:numId w:val="2"/>
+        </w:numPr>
+      </w:pPr>
+      <w:r>
+        <w:t xml:space="preserve">SRC code for lidar found here: </w:t>
+      </w:r>
+      <w:hyperlink r:id="rId8" w:history="1">
+        <w:r>
+          <w:rPr>
+            <w:rStyle w:val="Hyperlink"/>
+          </w:rPr>
+          <w:t>https://prd-tnm.s3.amazonaws.com/LidarExplorer/index.html#/</w:t>
+        </w:r>
+      </w:hyperlink>
+      <w:r>
+        <w:t xml:space="preserve"> </w:t>
+      </w:r>
+    </w:p>
+    <w:p>
+      <w:pPr>
+        <w:pStyle w:val="ListParagraph"/>
+        <w:numPr>
+          <w:ilvl w:val="0"/>
+          <w:numId w:val="2"/>
+        </w:numPr>
+      </w:pPr>
+      <w:r>
+        <w:t xml:space="preserve">Another SRC code for lidar: </w:t>
+      </w:r>
+      <w:hyperlink r:id="rId9" w:history="1">
+        <w:r>
+          <w:rPr>
+            <w:rStyle w:val="Hyperlink"/>
+          </w:rPr>
+          <w:t>https://epsg.io/102673</w:t>
+        </w:r>
+      </w:hyperlink>
+    </w:p>
+    <w:p>
+      <w:pPr>
+        <w:pStyle w:val="ListParagraph"/>
+        <w:numPr>
+          <w:ilvl w:val="0"/>
+          <w:numId w:val="2"/>
+        </w:numPr>
+      </w:pPr>
+      <w:r>
+        <w:t>Indiana</w:t>
+      </w:r>
+      <w:r>
+        <w:t xml:space="preserve"> </w:t>
+      </w:r>
+      <w:r>
+        <w:t>East</w:t>
+      </w:r>
+      <w:r>
+        <w:t xml:space="preserve"> </w:t>
+      </w:r>
+      <w:r>
+        <w:t>Zone</w:t>
+      </w:r>
+      <w:r>
+        <w:t xml:space="preserve"> </w:t>
+      </w:r>
+      <w:proofErr w:type="spellStart"/>
+      <w:r>
+        <w:t>Fips</w:t>
+      </w:r>
+      <w:proofErr w:type="spellEnd"/>
+      <w:r>
+        <w:t>: 1301 ADSZONE: 3826 UTM ZONE: 16</w:t>
+      </w:r>
+    </w:p>
+    <w:p>
+      <w:pPr>
+        <w:pStyle w:val="ListParagraph"/>
+        <w:numPr>
+          <w:ilvl w:val="0"/>
+          <w:numId w:val="2"/>
+        </w:numPr>
+      </w:pPr>
+      <w:r>
+        <w:t>Conversion</w:t>
+      </w:r>
+      <w:r>
+        <w:t xml:space="preserve"> </w:t>
+      </w:r>
+      <w:r>
+        <w:t>tool</w:t>
+      </w:r>
+      <w:r>
+        <w:t xml:space="preserve">: </w:t>
+      </w:r>
+      <w:hyperlink r:id="rId10" w:history="1">
+        <w:r>
+          <w:rPr>
+            <w:rStyle w:val="Hyperlink"/>
+          </w:rPr>
+          <w:t>https://www.ngs.noaa.gov/NCAT/</w:t>
+        </w:r>
+      </w:hyperlink>
+      <w:r>
+        <w:t xml:space="preserve"> </w:t>
+      </w:r>
+    </w:p>
+    <w:p/>
+    <w:p>
+      <w:pPr>
+        <w:rPr>
+          <w:lang w:val="es-ES"/>
+        </w:rPr>
+      </w:pPr>
+      <w:proofErr w:type="spellStart"/>
+      <w:r>
+        <w:rPr>
+          <w:b/>
+          <w:bCs/>
+          <w:lang w:val="es-ES"/>
+        </w:rPr>
+        <w:t>LiDAR</w:t>
+      </w:r>
+      <w:proofErr w:type="spellEnd"/>
+      <w:r>
+        <w:rPr>
+          <w:b/>
+          <w:bCs/>
+          <w:lang w:val="es-ES"/>
+        </w:rPr>
+        <w:t xml:space="preserve"> </w:t>
+      </w:r>
+      <w:proofErr w:type="spellStart"/>
+      <w:r>
+        <w:rPr>
+          <w:b/>
+          <w:bCs/>
+          <w:lang w:val="es-ES"/>
+        </w:rPr>
+        <w:t>metadata</w:t>
+      </w:r>
+      <w:proofErr w:type="spellEnd"/>
+      <w:r>
+        <w:rPr>
+          <w:b/>
+          <w:bCs/>
+          <w:lang w:val="es-ES"/>
+        </w:rPr>
+        <w:t xml:space="preserve"> </w:t>
+      </w:r>
+      <w:proofErr w:type="spellStart"/>
+      <w:r>
+        <w:rPr>
+          <w:b/>
+          <w:bCs/>
+          <w:lang w:val="es-ES"/>
+        </w:rPr>
+        <w:t>sour</w:t>
+      </w:r>
+      <w:r>
+        <w:rPr>
+          <w:b/>
+          <w:bCs/>
+          <w:lang w:val="es-ES"/>
+        </w:rPr>
+        <w:t>c</w:t>
+      </w:r>
+      <w:r>
+        <w:rPr>
+          <w:b/>
+          <w:bCs/>
+          <w:lang w:val="es-ES"/>
+        </w:rPr>
+        <w:t>e</w:t>
+      </w:r>
+      <w:proofErr w:type="spellEnd"/>
+      <w:r>
+        <w:rPr>
+          <w:b/>
+          <w:bCs/>
+          <w:lang w:val="es-ES"/>
+        </w:rPr>
+        <w:t>:</w:t>
+      </w:r>
+      <w:r>
+        <w:rPr>
+          <w:lang w:val="es-ES"/>
+        </w:rPr>
+        <w:t xml:space="preserve"> </w:t>
+      </w:r>
+      <w:hyperlink r:id="rId11" w:history="1">
+        <w:r>
+          <w:rPr>
+            <w:rStyle w:val="Hyperlink"/>
+            <w:lang w:val="es-ES"/>
+          </w:rPr>
+          <w:t>https://www.dropbox.com/sh/ft35dwy9m5qe9f1/AACXW_W_DoWDiHeOUh00tAzja/2016%20Marion%20County?dl=0&amp;subfolder_nav_tracking=1</w:t>
+        </w:r>
+      </w:hyperlink>
+      <w:r>
+        <w:rPr>
+          <w:lang w:val="es-ES"/>
+        </w:rPr>
+        <w:t xml:space="preserve"> </w:t>
+      </w:r>
+    </w:p>
+    <w:p>
+      <w:pPr>
+        <w:rPr>
+          <w:lang w:val="es-ES"/>
+        </w:rPr>
+      </w:pPr>
+    </w:p>
+    <w:p>
+      <w:r>
+        <w:rPr>
+          <w:b/>
+          <w:bCs/>
+        </w:rPr>
+        <w:t>LiDAR source:</w:t>
+      </w:r>
+      <w:r>
+        <w:t xml:space="preserve"> </w:t>
+      </w:r>
+      <w:hyperlink r:id="rId12" w:history="1">
+        <w:r>
+          <w:rPr>
+            <w:rStyle w:val="Hyperlink"/>
+          </w:rPr>
+          <w:t>https://lidar.jinha.org/download.php?cname=marion&amp;clon=-86.13305839196093&amp;clat=39.779844384833936&amp;years=2011,2016</w:t>
+        </w:r>
+      </w:hyperlink>
+      <w:r>
+        <w:t xml:space="preserve"> </w:t>
+      </w:r>
+    </w:p>
+    <w:p>
+      <w:r>
+        <w:rPr>
+          <w:b/>
+          <w:bCs/>
+        </w:rPr>
+        <w:t xml:space="preserve">Vacant </w:t>
+      </w:r>
+      <w:r>
+        <w:rPr>
+          <w:b/>
+          <w:bCs/>
+        </w:rPr>
+        <w:t>and</w:t>
+      </w:r>
+      <w:r>
+        <w:rPr>
+          <w:b/>
+          <w:bCs/>
+        </w:rPr>
+        <w:t xml:space="preserve"> </w:t>
+      </w:r>
+      <w:r>
+        <w:rPr>
+          <w:b/>
+          <w:bCs/>
+        </w:rPr>
+        <w:t>abandoned</w:t>
+      </w:r>
+      <w:r>
+        <w:rPr>
+          <w:b/>
+          <w:bCs/>
+        </w:rPr>
+        <w:t xml:space="preserve"> </w:t>
+      </w:r>
+      <w:r>
+        <w:rPr>
+          <w:b/>
+          <w:bCs/>
+        </w:rPr>
+        <w:t>dataset</w:t>
+      </w:r>
+      <w:r>
+        <w:rPr>
+          <w:b/>
+          <w:bCs/>
+        </w:rPr>
+        <w:t>:</w:t>
+      </w:r>
+      <w:r>
+        <w:t xml:space="preserve"> </w:t>
+      </w:r>
+      <w:hyperlink r:id="rId13" w:history="1">
+        <w:r>
+          <w:rPr>
+            <w:rStyle w:val="Hyperlink"/>
+          </w:rPr>
+          <w:t>https://data.indy.gov/datasets/abandoned-and-vacant-housing?geometry=-86.313%2C39.748%2C-85.983%2C39.794</w:t>
+        </w:r>
+      </w:hyperlink>
+      <w:r>
+        <w:t xml:space="preserve"> </w:t>
+      </w:r>
     </w:p>
     <w:sectPr>
       <w:pgSz w:w="12240" w:h="15840"/>
@@ -307,8 +627,124 @@
       </w:pPr>
     </w:lvl>
   </w:abstractNum>
+  <w:abstractNum w:abstractNumId="1" w15:restartNumberingAfterBreak="0">
+    <w:nsid w:val="501E51DF"/>
+    <w:multiLevelType w:val="hybridMultilevel"/>
+    <w:tmpl w:val="37D8A440"/>
+    <w:lvl w:ilvl="0" w:tplc="04090001">
+      <w:start w:val="1"/>
+      <w:numFmt w:val="bullet"/>
+      <w:lvlText w:val=""/>
+      <w:lvlJc w:val="left"/>
+      <w:pPr>
+        <w:ind w:left="720" w:hanging="360"/>
+      </w:pPr>
+      <w:rPr>
+        <w:rFonts w:ascii="Symbol" w:hAnsi="Symbol" w:hint="default"/>
+      </w:rPr>
+    </w:lvl>
+    <w:lvl w:ilvl="1" w:tplc="04090003" w:tentative="1">
+      <w:start w:val="1"/>
+      <w:numFmt w:val="bullet"/>
+      <w:lvlText w:val="o"/>
+      <w:lvlJc w:val="left"/>
+      <w:pPr>
+        <w:ind w:left="1440" w:hanging="360"/>
+      </w:pPr>
+      <w:rPr>
+        <w:rFonts w:ascii="Courier New" w:hAnsi="Courier New" w:cs="Courier New" w:hint="default"/>
+      </w:rPr>
+    </w:lvl>
+    <w:lvl w:ilvl="2" w:tplc="04090005" w:tentative="1">
+      <w:start w:val="1"/>
+      <w:numFmt w:val="bullet"/>
+      <w:lvlText w:val=""/>
+      <w:lvlJc w:val="left"/>
+      <w:pPr>
+        <w:ind w:left="2160" w:hanging="360"/>
+      </w:pPr>
+      <w:rPr>
+        <w:rFonts w:ascii="Wingdings" w:hAnsi="Wingdings" w:hint="default"/>
+      </w:rPr>
+    </w:lvl>
+    <w:lvl w:ilvl="3" w:tplc="04090001" w:tentative="1">
+      <w:start w:val="1"/>
+      <w:numFmt w:val="bullet"/>
+      <w:lvlText w:val=""/>
+      <w:lvlJc w:val="left"/>
+      <w:pPr>
+        <w:ind w:left="2880" w:hanging="360"/>
+      </w:pPr>
+      <w:rPr>
+        <w:rFonts w:ascii="Symbol" w:hAnsi="Symbol" w:hint="default"/>
+      </w:rPr>
+    </w:lvl>
+    <w:lvl w:ilvl="4" w:tplc="04090003" w:tentative="1">
+      <w:start w:val="1"/>
+      <w:numFmt w:val="bullet"/>
+      <w:lvlText w:val="o"/>
+      <w:lvlJc w:val="left"/>
+      <w:pPr>
+        <w:ind w:left="3600" w:hanging="360"/>
+      </w:pPr>
+      <w:rPr>
+        <w:rFonts w:ascii="Courier New" w:hAnsi="Courier New" w:cs="Courier New" w:hint="default"/>
+      </w:rPr>
+    </w:lvl>
+    <w:lvl w:ilvl="5" w:tplc="04090005" w:tentative="1">
+      <w:start w:val="1"/>
+      <w:numFmt w:val="bullet"/>
+      <w:lvlText w:val=""/>
+      <w:lvlJc w:val="left"/>
+      <w:pPr>
+        <w:ind w:left="4320" w:hanging="360"/>
+      </w:pPr>
+      <w:rPr>
+        <w:rFonts w:ascii="Wingdings" w:hAnsi="Wingdings" w:hint="default"/>
+      </w:rPr>
+    </w:lvl>
+    <w:lvl w:ilvl="6" w:tplc="04090001" w:tentative="1">
+      <w:start w:val="1"/>
+      <w:numFmt w:val="bullet"/>
+      <w:lvlText w:val=""/>
+      <w:lvlJc w:val="left"/>
+      <w:pPr>
+        <w:ind w:left="5040" w:hanging="360"/>
+      </w:pPr>
+      <w:rPr>
+        <w:rFonts w:ascii="Symbol" w:hAnsi="Symbol" w:hint="default"/>
+      </w:rPr>
+    </w:lvl>
+    <w:lvl w:ilvl="7" w:tplc="04090003" w:tentative="1">
+      <w:start w:val="1"/>
+      <w:numFmt w:val="bullet"/>
+      <w:lvlText w:val="o"/>
+      <w:lvlJc w:val="left"/>
+      <w:pPr>
+        <w:ind w:left="5760" w:hanging="360"/>
+      </w:pPr>
+      <w:rPr>
+        <w:rFonts w:ascii="Courier New" w:hAnsi="Courier New" w:cs="Courier New" w:hint="default"/>
+      </w:rPr>
+    </w:lvl>
+    <w:lvl w:ilvl="8" w:tplc="04090005" w:tentative="1">
+      <w:start w:val="1"/>
+      <w:numFmt w:val="bullet"/>
+      <w:lvlText w:val=""/>
+      <w:lvlJc w:val="left"/>
+      <w:pPr>
+        <w:ind w:left="6480" w:hanging="360"/>
+      </w:pPr>
+      <w:rPr>
+        <w:rFonts w:ascii="Wingdings" w:hAnsi="Wingdings" w:hint="default"/>
+      </w:rPr>
+    </w:lvl>
+  </w:abstractNum>
   <w:num w:numId="1">
     <w:abstractNumId w:val="0"/>
+  </w:num>
+  <w:num w:numId="2">
+    <w:abstractNumId w:val="1"/>
   </w:num>
 </w:numbering>
 </file>

</xml_diff>